<commit_message>
Updates to experimental notes and compounds
</commit_message>
<xml_diff>
--- a/Experimental Lab Notebook/2015_04_28_cloning_ms_mta.docx
+++ b/Experimental Lab Notebook/2015_04_28_cloning_ms_mta.docx
@@ -4591,22 +4591,7 @@
           <w:rFonts w:eastAsia="Times New Roman" w:cs="Times New Roman"/>
           <w:szCs w:val="24"/>
         </w:rPr>
-        <w:t>N is the number of nucleotides (</w:t>
-      </w:r>
-      <w:r>
-        <w:rPr>
-          <w:rFonts w:eastAsia="Times New Roman" w:cs="Times New Roman"/>
-          <w:b/>
-          <w:szCs w:val="24"/>
-        </w:rPr>
-        <w:t>in kb</w:t>
-      </w:r>
-      <w:r>
-        <w:rPr>
-          <w:rFonts w:eastAsia="Times New Roman" w:cs="Times New Roman"/>
-          <w:szCs w:val="24"/>
-        </w:rPr>
-        <w:t>)</w:t>
+        <w:t>W</w:t>
       </w:r>
     </w:p>
     <w:p>
@@ -5644,7 +5629,7 @@
                         <a:effectLst/>
                         <a:extLst>
                           <a:ext uri="{C572A759-6A51-4108-AA02-DFA0A04FC94B}">
-                            <ma14:wrappingTextBoxFlag xmlns="" xmlns:mo="http://schemas.microsoft.com/office/mac/office/2008/main" xmlns:mv="urn:schemas-microsoft-com:mac:vml" xmlns:o="urn:schemas-microsoft-com:office:office" xmlns:v="urn:schemas-microsoft-com:vml" xmlns:w10="urn:schemas-microsoft-com:office:word" xmlns:w="http://schemas.openxmlformats.org/wordprocessingml/2006/main" xmlns:ma14="http://schemas.microsoft.com/office/mac/drawingml/2011/main"/>
+                            <ma14:wrappingTextBoxFlag xmlns:ma14="http://schemas.microsoft.com/office/mac/drawingml/2011/main" xmlns:w="http://schemas.openxmlformats.org/wordprocessingml/2006/main" xmlns:w10="urn:schemas-microsoft-com:office:word" xmlns:v="urn:schemas-microsoft-com:vml" xmlns:o="urn:schemas-microsoft-com:office:office" xmlns:mv="urn:schemas-microsoft-com:mac:vml" xmlns:mo="http://schemas.microsoft.com/office/mac/office/2008/main" xmlns=""/>
                           </a:ext>
                         </a:extLst>
                       </wps:spPr>
@@ -9487,7 +9472,7 @@
                           <a:effectLst/>
                           <a:extLst>
                             <a:ext uri="{C572A759-6A51-4108-AA02-DFA0A04FC94B}">
-                              <ma14:wrappingTextBoxFlag xmlns="" xmlns:mo="http://schemas.microsoft.com/office/mac/office/2008/main" xmlns:mv="urn:schemas-microsoft-com:mac:vml" xmlns:o="urn:schemas-microsoft-com:office:office" xmlns:v="urn:schemas-microsoft-com:vml" xmlns:w10="urn:schemas-microsoft-com:office:word" xmlns:w="http://schemas.openxmlformats.org/wordprocessingml/2006/main" xmlns:ma14="http://schemas.microsoft.com/office/mac/drawingml/2011/main"/>
+                              <ma14:wrappingTextBoxFlag xmlns:ma14="http://schemas.microsoft.com/office/mac/drawingml/2011/main" xmlns:w="http://schemas.openxmlformats.org/wordprocessingml/2006/main" xmlns:w10="urn:schemas-microsoft-com:office:word" xmlns:v="urn:schemas-microsoft-com:vml" xmlns:o="urn:schemas-microsoft-com:office:office" xmlns:mv="urn:schemas-microsoft-com:mac:vml" xmlns:mo="http://schemas.microsoft.com/office/mac/office/2008/main" xmlns=""/>
                             </a:ext>
                           </a:extLst>
                         </wps:spPr>
@@ -11293,7 +11278,7 @@
                         <a:effectLst/>
                         <a:extLst>
                           <a:ext uri="{C572A759-6A51-4108-AA02-DFA0A04FC94B}">
-                            <ma14:wrappingTextBoxFlag xmlns="" xmlns:mo="http://schemas.microsoft.com/office/mac/office/2008/main" xmlns:mv="urn:schemas-microsoft-com:mac:vml" xmlns:o="urn:schemas-microsoft-com:office:office" xmlns:v="urn:schemas-microsoft-com:vml" xmlns:w10="urn:schemas-microsoft-com:office:word" xmlns:w="http://schemas.openxmlformats.org/wordprocessingml/2006/main" xmlns:ma14="http://schemas.microsoft.com/office/mac/drawingml/2011/main"/>
+                            <ma14:wrappingTextBoxFlag xmlns:ma14="http://schemas.microsoft.com/office/mac/drawingml/2011/main" xmlns:w="http://schemas.openxmlformats.org/wordprocessingml/2006/main" xmlns:w10="urn:schemas-microsoft-com:office:word" xmlns:v="urn:schemas-microsoft-com:vml" xmlns:o="urn:schemas-microsoft-com:office:office" xmlns:mv="urn:schemas-microsoft-com:mac:vml" xmlns:mo="http://schemas.microsoft.com/office/mac/office/2008/main" xmlns=""/>
                           </a:ext>
                         </a:extLst>
                       </wps:spPr>
@@ -11898,7 +11883,7 @@
                         <a:effectLst/>
                         <a:extLst>
                           <a:ext uri="{C572A759-6A51-4108-AA02-DFA0A04FC94B}">
-                            <ma14:wrappingTextBoxFlag xmlns="" xmlns:mo="http://schemas.microsoft.com/office/mac/office/2008/main" xmlns:mv="urn:schemas-microsoft-com:mac:vml" xmlns:o="urn:schemas-microsoft-com:office:office" xmlns:v="urn:schemas-microsoft-com:vml" xmlns:w10="urn:schemas-microsoft-com:office:word" xmlns:w="http://schemas.openxmlformats.org/wordprocessingml/2006/main" xmlns:ma14="http://schemas.microsoft.com/office/mac/drawingml/2011/main"/>
+                            <ma14:wrappingTextBoxFlag xmlns:ma14="http://schemas.microsoft.com/office/mac/drawingml/2011/main" xmlns:w="http://schemas.openxmlformats.org/wordprocessingml/2006/main" xmlns:w10="urn:schemas-microsoft-com:office:word" xmlns:v="urn:schemas-microsoft-com:vml" xmlns:o="urn:schemas-microsoft-com:office:office" xmlns:mv="urn:schemas-microsoft-com:mac:vml" xmlns:mo="http://schemas.microsoft.com/office/mac/office/2008/main" xmlns=""/>
                           </a:ext>
                         </a:extLst>
                       </wps:spPr>
@@ -12804,6 +12789,8 @@
         </w:rPr>
         <w:tab/>
       </w:r>
+      <w:bookmarkStart w:id="0" w:name="_GoBack"/>
+      <w:bookmarkEnd w:id="0"/>
       <w:r>
         <w:rPr>
           <w:rFonts w:cs="Times New Roman"/>
@@ -16268,16 +16255,7 @@
         <w:pStyle w:val="Heading1"/>
       </w:pPr>
       <w:r>
-        <w:t>6.11.2015 Ligating</w:t>
-      </w:r>
-      <w:r>
-        <w:t xml:space="preserve"> and Transforming (Attempt 4</w:t>
-      </w:r>
-      <w:r>
-        <w:t xml:space="preserve"> &amp; 5</w:t>
-      </w:r>
-      <w:r>
-        <w:t>)</w:t>
+        <w:t>6.11.2015 Ligating and Transforming (Attempt 4 &amp; 5)</w:t>
       </w:r>
     </w:p>
     <w:p/>
@@ -16351,7 +16329,7 @@
           <w:szCs w:val="24"/>
           <w:u w:val="single"/>
         </w:rPr>
-        <w:t>1</w:t>
+        <w:t>10 (E)</w:t>
       </w:r>
       <w:r>
         <w:rPr>
@@ -16359,7 +16337,7 @@
           <w:szCs w:val="24"/>
           <w:u w:val="single"/>
         </w:rPr>
-        <w:t>0</w:t>
+        <w:tab/>
       </w:r>
       <w:r>
         <w:rPr>
@@ -16367,7 +16345,7 @@
           <w:szCs w:val="24"/>
           <w:u w:val="single"/>
         </w:rPr>
-        <w:t xml:space="preserve"> (E</w:t>
+        <w:tab/>
       </w:r>
       <w:r>
         <w:rPr>
@@ -16375,40 +16353,8 @@
           <w:szCs w:val="24"/>
           <w:u w:val="single"/>
         </w:rPr>
-        <w:t>)</w:t>
-      </w:r>
-      <w:r>
-        <w:rPr>
-          <w:rFonts w:cs="Times New Roman"/>
-          <w:szCs w:val="24"/>
-          <w:u w:val="single"/>
-        </w:rPr>
-        <w:tab/>
-      </w:r>
-      <w:r>
-        <w:rPr>
-          <w:rFonts w:cs="Times New Roman"/>
-          <w:szCs w:val="24"/>
-          <w:u w:val="single"/>
-        </w:rPr>
-        <w:tab/>
-      </w:r>
-      <w:r>
-        <w:rPr>
-          <w:rFonts w:cs="Times New Roman"/>
-          <w:szCs w:val="24"/>
-          <w:u w:val="single"/>
-        </w:rPr>
-        <w:tab/>
-        <w:t>1:3 (F</w:t>
-      </w:r>
-      <w:r>
-        <w:rPr>
-          <w:rFonts w:cs="Times New Roman"/>
-          <w:szCs w:val="24"/>
-          <w:u w:val="single"/>
-        </w:rPr>
-        <w:t>)</w:t>
+        <w:tab/>
+        <w:t>1:3 (F)</w:t>
       </w:r>
       <w:r>
         <w:rPr>
@@ -16447,47 +16393,28 @@
           <w:szCs w:val="24"/>
         </w:rPr>
         <w:tab/>
-      </w:r>
-      <w:r>
-        <w:rPr>
-          <w:rFonts w:cs="Times New Roman"/>
-          <w:szCs w:val="24"/>
-        </w:rPr>
-        <w:t>7</w:t>
-      </w:r>
-      <w:r>
-        <w:rPr>
-          <w:rFonts w:cs="Times New Roman"/>
-          <w:szCs w:val="24"/>
-        </w:rPr>
-        <w:t>.0</w:t>
-      </w:r>
-      <w:r>
-        <w:rPr>
-          <w:rFonts w:cs="Times New Roman"/>
-          <w:szCs w:val="24"/>
-        </w:rPr>
-        <w:tab/>
-      </w:r>
-      <w:r>
-        <w:rPr>
-          <w:rFonts w:cs="Times New Roman"/>
-          <w:szCs w:val="24"/>
-        </w:rPr>
-        <w:tab/>
-      </w:r>
-      <w:r>
-        <w:rPr>
-          <w:rFonts w:cs="Times New Roman"/>
-          <w:szCs w:val="24"/>
-        </w:rPr>
-        <w:tab/>
-      </w:r>
-      <w:r>
-        <w:rPr>
-          <w:rFonts w:cs="Times New Roman"/>
-          <w:szCs w:val="24"/>
-        </w:rPr>
+        <w:t>7.0</w:t>
+      </w:r>
+      <w:r>
+        <w:rPr>
+          <w:rFonts w:cs="Times New Roman"/>
+          <w:szCs w:val="24"/>
+        </w:rPr>
+        <w:tab/>
+      </w:r>
+      <w:r>
+        <w:rPr>
+          <w:rFonts w:cs="Times New Roman"/>
+          <w:szCs w:val="24"/>
+        </w:rPr>
+        <w:tab/>
+      </w:r>
+      <w:r>
+        <w:rPr>
+          <w:rFonts w:cs="Times New Roman"/>
+          <w:szCs w:val="24"/>
+        </w:rPr>
+        <w:tab/>
         <w:t>3</w:t>
       </w:r>
       <w:r>
@@ -16684,14 +16611,7 @@
           <w:szCs w:val="24"/>
         </w:rPr>
         <w:tab/>
-        <w:t>= 0.2</w:t>
-      </w:r>
-      <w:r>
-        <w:rPr>
-          <w:rFonts w:cs="Times New Roman"/>
-          <w:szCs w:val="24"/>
-        </w:rPr>
-        <w:t xml:space="preserve"> </w:t>
+        <w:t xml:space="preserve">= 0.2 </w:t>
       </w:r>
       <w:proofErr w:type="spellStart"/>
       <w:r>
@@ -16892,35 +16812,7 @@
           <w:rFonts w:cs="Times New Roman"/>
           <w:szCs w:val="24"/>
         </w:rPr>
-        <w:t>1.8</w:t>
-      </w:r>
-      <w:r>
-        <w:rPr>
-          <w:rFonts w:cs="Times New Roman"/>
-          <w:szCs w:val="24"/>
-        </w:rPr>
-        <w:t xml:space="preserve">* = </w:t>
-      </w:r>
-      <w:r>
-        <w:rPr>
-          <w:rFonts w:cs="Times New Roman"/>
-          <w:szCs w:val="24"/>
-        </w:rPr>
-        <w:t>1</w:t>
-      </w:r>
-      <w:r>
-        <w:rPr>
-          <w:rFonts w:cs="Times New Roman"/>
-          <w:szCs w:val="24"/>
-        </w:rPr>
-        <w:t>.</w:t>
-      </w:r>
-      <w:r>
-        <w:rPr>
-          <w:rFonts w:cs="Times New Roman"/>
-          <w:szCs w:val="24"/>
-        </w:rPr>
-        <w:t>8</w:t>
+        <w:t>1.8* = 1.8</w:t>
       </w:r>
       <w:r>
         <w:rPr>
@@ -17176,10 +17068,7 @@
         <w:t xml:space="preserve"> cells and plated for colonies. Will select them tomorrow</w:t>
       </w:r>
     </w:p>
-    <w:p>
-      <w:bookmarkStart w:id="0" w:name="_GoBack"/>
-      <w:bookmarkEnd w:id="0"/>
-    </w:p>
+    <w:p/>
     <w:sectPr>
       <w:footerReference w:type="default" r:id="rId12"/>
       <w:pgSz w:w="12240" w:h="15840"/>
@@ -17249,7 +17138,7 @@
           <w:rPr>
             <w:noProof/>
           </w:rPr>
-          <w:t>12</w:t>
+          <w:t>8</w:t>
         </w:r>
         <w:r>
           <w:rPr>

</xml_diff>